<commit_message>
Old project moved into new repository
</commit_message>
<xml_diff>
--- a/Report/492_final_furkan_ceyhun.docx
+++ b/Report/492_final_furkan_ceyhun.docx
@@ -3303,12 +3303,7 @@
       <w:bookmarkEnd w:id="18"/>
       <w:proofErr w:type="gramStart"/>
       <w:r>
-        <w:t>3.3  Sm</w:t>
-      </w:r>
-      <w:bookmarkStart w:id="20" w:name="_GoBack"/>
-      <w:bookmarkEnd w:id="20"/>
-      <w:r>
-        <w:t>art</w:t>
+        <w:t>3.3  Smart</w:t>
       </w:r>
       <w:proofErr w:type="gramEnd"/>
       <w:r>
@@ -3352,13 +3347,13 @@
         <w:pStyle w:val="Heading3"/>
         <w:spacing w:line="360" w:lineRule="auto"/>
       </w:pPr>
-      <w:bookmarkStart w:id="21" w:name="_nclof9lu17zv" w:colFirst="0" w:colLast="0"/>
-      <w:bookmarkStart w:id="22" w:name="_Toc515639842"/>
+      <w:bookmarkStart w:id="20" w:name="_nclof9lu17zv" w:colFirst="0" w:colLast="0"/>
+      <w:bookmarkStart w:id="21" w:name="_Toc515639842"/>
+      <w:bookmarkEnd w:id="20"/>
+      <w:r>
+        <w:t>a-) Maps as a data resource</w:t>
+      </w:r>
       <w:bookmarkEnd w:id="21"/>
-      <w:r>
-        <w:t>a-) Maps as a data resource</w:t>
-      </w:r>
-      <w:bookmarkEnd w:id="22"/>
     </w:p>
     <w:p>
       <w:pPr>
@@ -3423,13 +3418,13 @@
         <w:pStyle w:val="Heading3"/>
         <w:spacing w:line="360" w:lineRule="auto"/>
       </w:pPr>
-      <w:bookmarkStart w:id="23" w:name="_11bzy4m3lddg" w:colFirst="0" w:colLast="0"/>
-      <w:bookmarkStart w:id="24" w:name="_Toc515639843"/>
+      <w:bookmarkStart w:id="22" w:name="_11bzy4m3lddg" w:colFirst="0" w:colLast="0"/>
+      <w:bookmarkStart w:id="23" w:name="_Toc515639843"/>
+      <w:bookmarkEnd w:id="22"/>
+      <w:r>
+        <w:t>b-) Data insertion functions</w:t>
+      </w:r>
       <w:bookmarkEnd w:id="23"/>
-      <w:r>
-        <w:t>b-) Data insertion functions</w:t>
-      </w:r>
-      <w:bookmarkEnd w:id="24"/>
     </w:p>
     <w:p>
       <w:pPr>
@@ -3501,13 +3496,13 @@
         <w:pStyle w:val="Heading3"/>
         <w:spacing w:line="360" w:lineRule="auto"/>
       </w:pPr>
-      <w:bookmarkStart w:id="25" w:name="_e34xtnjglstm" w:colFirst="0" w:colLast="0"/>
-      <w:bookmarkStart w:id="26" w:name="_Toc515639844"/>
+      <w:bookmarkStart w:id="24" w:name="_e34xtnjglstm" w:colFirst="0" w:colLast="0"/>
+      <w:bookmarkStart w:id="25" w:name="_Toc515639844"/>
+      <w:bookmarkEnd w:id="24"/>
+      <w:r>
+        <w:t>c-) Data retrieval functions</w:t>
+      </w:r>
       <w:bookmarkEnd w:id="25"/>
-      <w:r>
-        <w:t>c-) Data retrieval functions</w:t>
-      </w:r>
-      <w:bookmarkEnd w:id="26"/>
     </w:p>
     <w:p>
       <w:pPr>
@@ -3586,13 +3581,13 @@
         <w:pStyle w:val="Heading2"/>
         <w:spacing w:line="360" w:lineRule="auto"/>
       </w:pPr>
-      <w:bookmarkStart w:id="27" w:name="_899tqc7g514q" w:colFirst="0" w:colLast="0"/>
-      <w:bookmarkStart w:id="28" w:name="_Toc515639845"/>
+      <w:bookmarkStart w:id="26" w:name="_899tqc7g514q" w:colFirst="0" w:colLast="0"/>
+      <w:bookmarkStart w:id="27" w:name="_Toc515639845"/>
+      <w:bookmarkEnd w:id="26"/>
+      <w:r>
+        <w:t>3.4 Smart Contract value types in Solidity</w:t>
+      </w:r>
       <w:bookmarkEnd w:id="27"/>
-      <w:r>
-        <w:t>3.4 Smart Contract value types in Solidity</w:t>
-      </w:r>
-      <w:bookmarkEnd w:id="28"/>
     </w:p>
     <w:p>
       <w:pPr>
@@ -3660,13 +3655,13 @@
         <w:pStyle w:val="Heading3"/>
         <w:spacing w:line="360" w:lineRule="auto"/>
       </w:pPr>
-      <w:bookmarkStart w:id="29" w:name="_vl4cgmfijprk" w:colFirst="0" w:colLast="0"/>
-      <w:bookmarkStart w:id="30" w:name="_Toc515639846"/>
+      <w:bookmarkStart w:id="28" w:name="_vl4cgmfijprk" w:colFirst="0" w:colLast="0"/>
+      <w:bookmarkStart w:id="29" w:name="_Toc515639846"/>
+      <w:bookmarkEnd w:id="28"/>
+      <w:r>
+        <w:t>a-) Currency precision</w:t>
+      </w:r>
       <w:bookmarkEnd w:id="29"/>
-      <w:r>
-        <w:t>a-) Currency precision</w:t>
-      </w:r>
-      <w:bookmarkEnd w:id="30"/>
     </w:p>
     <w:p>
       <w:pPr>
@@ -3701,13 +3696,13 @@
         <w:pStyle w:val="Heading3"/>
         <w:spacing w:line="360" w:lineRule="auto"/>
       </w:pPr>
-      <w:bookmarkStart w:id="31" w:name="_t192h8jdz1hg" w:colFirst="0" w:colLast="0"/>
-      <w:bookmarkStart w:id="32" w:name="_Toc515639847"/>
+      <w:bookmarkStart w:id="30" w:name="_t192h8jdz1hg" w:colFirst="0" w:colLast="0"/>
+      <w:bookmarkStart w:id="31" w:name="_Toc515639847"/>
+      <w:bookmarkEnd w:id="30"/>
+      <w:r>
+        <w:t>b-) Currency conversion</w:t>
+      </w:r>
       <w:bookmarkEnd w:id="31"/>
-      <w:r>
-        <w:t>b-) Currency conversion</w:t>
-      </w:r>
-      <w:bookmarkEnd w:id="32"/>
     </w:p>
     <w:p>
       <w:pPr>
@@ -3772,126 +3767,152 @@
         <w:spacing w:line="360" w:lineRule="auto"/>
       </w:pPr>
       <w:r>
+        <w:t xml:space="preserve">3.5 ROPSTEN Test Network and </w:t>
+      </w:r>
+      <w:proofErr w:type="spellStart"/>
+      <w:r>
+        <w:t>Metamask</w:t>
+      </w:r>
+      <w:proofErr w:type="spellEnd"/>
+    </w:p>
+    <w:p>
+      <w:pPr>
+        <w:spacing w:line="360" w:lineRule="auto"/>
+      </w:pPr>
+      <w:r>
+        <w:tab/>
+      </w:r>
+      <w:r>
+        <w:t>ROPSTEN is an Ethereum based Test Network developed by Etherscan.io. The network can used as a replacement of any EVM for testing purposes, because they remove transaction data after a while.</w:t>
+      </w:r>
+      <w:r>
+        <w:tab/>
+      </w:r>
+      <w:r>
+        <w:t>Smart Contracts can be deployed to ROPSTEN and testing is very easy compared to real Ethereum networks.</w:t>
+      </w:r>
+    </w:p>
+    <w:p>
+      <w:pPr>
+        <w:spacing w:line="360" w:lineRule="auto"/>
+      </w:pPr>
+      <w:r>
+        <w:tab/>
+      </w:r>
+      <w:proofErr w:type="spellStart"/>
+      <w:r>
+        <w:t>Metamask</w:t>
+      </w:r>
+      <w:proofErr w:type="spellEnd"/>
+      <w:r>
+        <w:t xml:space="preserve"> is a Browser-Extension that allows users use an Ethereum account inside browser. Using </w:t>
+      </w:r>
+      <w:proofErr w:type="spellStart"/>
+      <w:r>
+        <w:t>Metamask</w:t>
+      </w:r>
+      <w:proofErr w:type="spellEnd"/>
+      <w:r>
+        <w:t xml:space="preserve"> everyone can make a</w:t>
+      </w:r>
+      <w:r>
+        <w:t xml:space="preserve"> Decentralized</w:t>
+      </w:r>
+      <w:r>
+        <w:t xml:space="preserve"> Web-Application using Node.js</w:t>
+      </w:r>
+      <w:r>
+        <w:t>.</w:t>
+      </w:r>
+    </w:p>
+    <w:p>
+      <w:pPr>
+        <w:spacing w:line="360" w:lineRule="auto"/>
+      </w:pPr>
+      <w:r>
+        <w:tab/>
+        <w:t xml:space="preserve">We used </w:t>
+      </w:r>
+      <w:proofErr w:type="spellStart"/>
+      <w:r>
+        <w:t>Metamask</w:t>
+      </w:r>
+      <w:proofErr w:type="spellEnd"/>
+      <w:r>
+        <w:t xml:space="preserve"> to provide an account and ROPSTEN to deploy our contract and combine them into a single d-App. </w:t>
+      </w:r>
+    </w:p>
+    <w:p>
+      <w:pPr>
+        <w:pStyle w:val="Heading2"/>
+        <w:spacing w:line="360" w:lineRule="auto"/>
+      </w:pPr>
+      <w:r>
+        <w:lastRenderedPageBreak/>
         <w:t>3.</w:t>
       </w:r>
       <w:r>
-        <w:t>5</w:t>
+        <w:t>6</w:t>
       </w:r>
       <w:r>
         <w:t xml:space="preserve"> </w:t>
       </w:r>
       <w:r>
-        <w:t xml:space="preserve">ROPSTEN Test Network and </w:t>
-      </w:r>
-      <w:proofErr w:type="spellStart"/>
-      <w:r>
-        <w:t>Metamask</w:t>
-      </w:r>
-      <w:proofErr w:type="spellEnd"/>
-    </w:p>
-    <w:p>
-      <w:pPr>
-        <w:spacing w:line="360" w:lineRule="auto"/>
-      </w:pPr>
-      <w:r>
-        <w:tab/>
-        <w:t>Currency codes requires bytes3. Currency code has a universal standard and it should be three alphabetical words long. Example of currency codes are “TRY”, “EUR”, “USD”.</w:t>
-      </w:r>
-    </w:p>
-    <w:p>
-      <w:pPr>
-        <w:pStyle w:val="Heading3"/>
-        <w:spacing w:line="360" w:lineRule="auto"/>
-      </w:pPr>
-      <w:r>
-        <w:t>a-) Currency precision</w:t>
-      </w:r>
-    </w:p>
-    <w:p>
-      <w:pPr>
-        <w:spacing w:line="360" w:lineRule="auto"/>
-        <w:ind w:firstLine="720"/>
-      </w:pPr>
-      <w:r>
-        <w:t xml:space="preserve">One of the most significant and problematic situation in Solidity is that there aren’t any floating numbers in Solidity. Because of this reason, currency values should be multiplied by some big integer value before it is inserted into the smart contract. Precisions are important in currency values. Multiplying with a big integer value preserve the precision value. When it was retrieved from smart contract it should be divided to that specific big integer number for precision correction. </w:t>
-      </w:r>
-    </w:p>
-    <w:p>
-      <w:pPr>
-        <w:spacing w:line="360" w:lineRule="auto"/>
-        <w:ind w:firstLine="720"/>
-      </w:pPr>
-      <w:r>
-        <w:lastRenderedPageBreak/>
-        <w:t>As solution of this problem, Currency values should be multiplied with 10^9 before inserting into the smart contract and should divided to 10^9 after retrieved from smart contract.</w:t>
-      </w:r>
-    </w:p>
-    <w:p>
-      <w:pPr>
-        <w:spacing w:line="360" w:lineRule="auto"/>
-        <w:ind w:firstLine="720"/>
-      </w:pPr>
-    </w:p>
-    <w:p>
-      <w:pPr>
-        <w:pStyle w:val="Heading3"/>
-        <w:spacing w:line="360" w:lineRule="auto"/>
-      </w:pPr>
-      <w:r>
-        <w:t>b-) Currency conversion</w:t>
-      </w:r>
-    </w:p>
-    <w:p>
-      <w:pPr>
-        <w:spacing w:line="360" w:lineRule="auto"/>
-      </w:pPr>
-      <w:r>
-        <w:tab/>
-        <w:t xml:space="preserve">Each bank should have its currency conversion functions for consistency. </w:t>
-      </w:r>
-    </w:p>
-    <w:p>
-      <w:pPr>
-        <w:spacing w:line="360" w:lineRule="auto"/>
-      </w:pPr>
-      <w:r>
-        <w:tab/>
-        <w:t xml:space="preserve">Currency conversion algorithms requires the division operation. Division operation can cause precision values if the result is floating point number. In solidity, division operations are all integer divisions, that means no precisions are provided. </w:t>
-      </w:r>
-    </w:p>
-    <w:p>
-      <w:pPr>
-        <w:spacing w:line="360" w:lineRule="auto"/>
-      </w:pPr>
-      <w:r>
-        <w:tab/>
-        <w:t xml:space="preserve">There is a generic solution to this general problem. </w:t>
-      </w:r>
-      <w:proofErr w:type="gramStart"/>
-      <w:r>
-        <w:t>In order to</w:t>
-      </w:r>
-      <w:proofErr w:type="gramEnd"/>
-      <w:r>
-        <w:t xml:space="preserve"> get precision values from division operations in solidity, the dividend number should be multiplied with a 10^X number. X is the number of precision that you want. </w:t>
-      </w:r>
-    </w:p>
-    <w:p>
-      <w:pPr>
-        <w:spacing w:line="360" w:lineRule="auto"/>
-      </w:pPr>
-      <w:r>
-        <w:tab/>
-        <w:t xml:space="preserve">In our smart contract we always give currency value as 10’9 multiplied. </w:t>
-      </w:r>
-      <w:proofErr w:type="gramStart"/>
-      <w:r>
-        <w:t>In order to</w:t>
-      </w:r>
-      <w:proofErr w:type="gramEnd"/>
-      <w:r>
-        <w:t xml:space="preserve"> preserve this decision, we multiplied the dividend number in divisions operations with 10^9. Hence, users that use our smart contract get function should divide all currency conversion values by 10^9.</w:t>
-      </w:r>
+        <w:t>Decentralized Web Application</w:t>
+      </w:r>
+    </w:p>
+    <w:p>
+      <w:pPr>
+        <w:pStyle w:val="Heading2"/>
+        <w:spacing w:line="360" w:lineRule="auto"/>
+      </w:pPr>
+      <w:r>
+        <w:t>3.</w:t>
+      </w:r>
+      <w:r>
+        <w:t>7</w:t>
+      </w:r>
+      <w:r>
+        <w:t xml:space="preserve"> </w:t>
+      </w:r>
+      <w:proofErr w:type="spellStart"/>
+      <w:r>
+        <w:t>DigitalOcean</w:t>
+      </w:r>
+      <w:proofErr w:type="spellEnd"/>
+      <w:r>
+        <w:t xml:space="preserve"> Server @Netherlands</w:t>
+      </w:r>
+    </w:p>
+    <w:p>
+      <w:pPr>
+        <w:pStyle w:val="Heading2"/>
+        <w:spacing w:line="360" w:lineRule="auto"/>
+      </w:pPr>
+      <w:r>
+        <w:t>3.</w:t>
+      </w:r>
+      <w:r>
+        <w:t>8</w:t>
+      </w:r>
+      <w:r>
+        <w:t xml:space="preserve"> </w:t>
+      </w:r>
+      <w:r>
+        <w:t>Data Providers</w:t>
+      </w:r>
+      <w:bookmarkStart w:id="32" w:name="_GoBack"/>
+      <w:bookmarkEnd w:id="32"/>
+    </w:p>
+    <w:p>
+      <w:pPr>
+        <w:spacing w:line="360" w:lineRule="auto"/>
+      </w:pPr>
+    </w:p>
+    <w:p>
+      <w:pPr>
+        <w:spacing w:line="360" w:lineRule="auto"/>
+      </w:pPr>
     </w:p>
     <w:p>
       <w:pPr>
@@ -3940,7 +3961,6 @@
       </w:pPr>
       <w:bookmarkStart w:id="33" w:name="_Toc515639848"/>
       <w:r>
-        <w:lastRenderedPageBreak/>
         <w:t>4. Results - Works Done So Far</w:t>
       </w:r>
       <w:bookmarkEnd w:id="33"/>
@@ -3952,13 +3972,7 @@
       </w:pPr>
       <w:bookmarkStart w:id="34" w:name="_Toc515639849"/>
       <w:r>
-        <w:t>4.</w:t>
-      </w:r>
-      <w:r>
-        <w:t>1</w:t>
-      </w:r>
-      <w:r>
-        <w:t xml:space="preserve"> </w:t>
+        <w:t xml:space="preserve">4.1 </w:t>
       </w:r>
       <w:proofErr w:type="spellStart"/>
       <w:r>
@@ -4090,6 +4104,7 @@
       <w:bookmarkStart w:id="38" w:name="_i7fzpn4pk669" w:colFirst="0" w:colLast="0"/>
       <w:bookmarkEnd w:id="38"/>
       <w:r>
+        <w:lastRenderedPageBreak/>
         <w:t>ECB provides a simple XML source for daily currency values. Our ECB parser class gets all these values and provides in a key-value manner.</w:t>
       </w:r>
       <w:bookmarkStart w:id="39" w:name="_42j04gfnw7yp" w:colFirst="0" w:colLast="0"/>
@@ -4150,7 +4165,6 @@
         <w:rPr>
           <w:noProof/>
         </w:rPr>
-        <w:lastRenderedPageBreak/>
         <w:drawing>
           <wp:inline distT="114300" distB="114300" distL="114300" distR="114300">
             <wp:extent cx="5763260" cy="2720340"/>
@@ -4290,6 +4304,7 @@
         <w:ind w:firstLine="720"/>
       </w:pPr>
       <w:r>
+        <w:lastRenderedPageBreak/>
         <w:t xml:space="preserve">At the beginning of our project, we designed our structure in a </w:t>
       </w:r>
       <w:proofErr w:type="gramStart"/>
@@ -4332,7 +4347,6 @@
       <w:bookmarkStart w:id="45" w:name="_Toc515639852"/>
       <w:bookmarkEnd w:id="44"/>
       <w:r>
-        <w:lastRenderedPageBreak/>
         <w:t>Data insertion functions</w:t>
       </w:r>
       <w:bookmarkEnd w:id="45"/>
@@ -4492,6 +4506,7 @@
       <w:bookmarkStart w:id="47" w:name="_Toc515639853"/>
       <w:bookmarkEnd w:id="46"/>
       <w:r>
+        <w:lastRenderedPageBreak/>
         <w:t>Data retrieval and converter functions</w:t>
       </w:r>
       <w:bookmarkEnd w:id="47"/>
@@ -4530,7 +4545,6 @@
         <w:rPr>
           <w:noProof/>
         </w:rPr>
-        <w:lastRenderedPageBreak/>
         <w:drawing>
           <wp:inline distT="114300" distB="114300" distL="114300" distR="114300">
             <wp:extent cx="5295900" cy="3070860"/>
@@ -4617,7 +4631,11 @@
       </w:r>
       <w:proofErr w:type="spellEnd"/>
       <w:r>
-        <w:t>, Solidity functions can take at most 8 parameters. It was a problem for our insertion functions, but we solved this problem also.</w:t>
+        <w:t xml:space="preserve">, Solidity functions can </w:t>
+      </w:r>
+      <w:r>
+        <w:lastRenderedPageBreak/>
+        <w:t>take at most 8 parameters. It was a problem for our insertion functions, but we solved this problem also.</w:t>
       </w:r>
     </w:p>
     <w:p>
@@ -4757,6 +4775,7 @@
       <w:bookmarkStart w:id="59" w:name="_m1ynkoqgdw8l" w:colFirst="0" w:colLast="0"/>
       <w:bookmarkEnd w:id="59"/>
       <w:r>
+        <w:lastRenderedPageBreak/>
         <w:t>6.2 A function that returns available dates of currency data</w:t>
       </w:r>
     </w:p>
@@ -4808,7 +4827,6 @@
         <w:spacing w:line="360" w:lineRule="auto"/>
       </w:pPr>
       <w:r>
-        <w:lastRenderedPageBreak/>
         <w:tab/>
         <w:t xml:space="preserve">Unix time is important for smart contracts. Because, some smart contracts automatically </w:t>
       </w:r>
@@ -6331,6 +6349,17 @@
       <w:ind w:left="440"/>
     </w:pPr>
   </w:style>
+  <w:style w:type="paragraph" w:styleId="ListParagraph">
+    <w:name w:val="List Paragraph"/>
+    <w:basedOn w:val="Normal"/>
+    <w:uiPriority w:val="34"/>
+    <w:qFormat/>
+    <w:rsid w:val="00CA09C0"/>
+    <w:pPr>
+      <w:ind w:left="720"/>
+      <w:contextualSpacing/>
+    </w:pPr>
+  </w:style>
 </w:styles>
 </file>
 
@@ -6436,6 +6465,7 @@
   <w:rsids>
     <w:rsidRoot w:val="006D1A2D"/>
     <w:rsid w:val="00122B2C"/>
+    <w:rsid w:val="002815A9"/>
     <w:rsid w:val="004C34E6"/>
     <w:rsid w:val="005174DA"/>
     <w:rsid w:val="005D6523"/>

</xml_diff>